<commit_message>
se agrega inicios de backend y tambien de vista para registro
</commit_message>
<xml_diff>
--- a/Documentacion/Componente tecnico y metodologico.docx
+++ b/Documentacion/Componente tecnico y metodologico.docx
@@ -69,7 +69,6 @@
           </w14:textOutline>
         </w:rPr>
       </w:pPr>
-      <w:proofErr w:type="spellStart"/>
       <w:r>
         <w:rPr>
           <w:rFonts w:asciiTheme="minorHAnsi" w:hAnsiTheme="minorHAnsi" w:cstheme="minorHAnsi"/>
@@ -93,9 +92,8 @@
             <w14:round/>
           </w14:textOutline>
         </w:rPr>
-        <w:t>PsicoManagement</w:t>
-      </w:r>
-      <w:proofErr w:type="spellEnd"/>
+        <w:t>PsycoAdmin</w:t>
+      </w:r>
     </w:p>
     <w:p>
       <w:pPr>
@@ -337,17 +335,15 @@
         </w:rPr>
         <w:t xml:space="preserve">Nombre del proyecto: </w:t>
       </w:r>
-      <w:proofErr w:type="spellStart"/>
-      <w:r>
-        <w:rPr>
-          <w:rFonts w:ascii="Times New Roman" w:hAnsi="Times New Roman" w:cs="Times New Roman"/>
-          <w:sz w:val="24"/>
-          <w:szCs w:val="24"/>
-          <w:lang w:val="es-MX"/>
-        </w:rPr>
-        <w:t>PsicoManagement</w:t>
-      </w:r>
-      <w:proofErr w:type="spellEnd"/>
+      <w:r>
+        <w:rPr>
+          <w:rFonts w:ascii="Times New Roman" w:hAnsi="Times New Roman" w:cs="Times New Roman"/>
+          <w:sz w:val="24"/>
+          <w:szCs w:val="24"/>
+          <w:lang w:val="es-MX"/>
+        </w:rPr>
+        <w:t>PsycoAdmin</w:t>
+      </w:r>
       <w:r>
         <w:rPr>
           <w:rFonts w:ascii="Times New Roman" w:hAnsi="Times New Roman" w:cs="Times New Roman"/>

</xml_diff>